<commit_message>
Mostl yjust added requirements.txt
</commit_message>
<xml_diff>
--- a/docs/SportnapSzabalyok.docx
+++ b/docs/SportnapSzabalyok.docx
@@ -63,7 +63,7 @@
           <w:r>
             <w:fldChar w:fldCharType="separate"/>
           </w:r>
-          <w:hyperlink w:anchor="_Toc196899085" w:history="1">
+          <w:hyperlink w:anchor="_Toc196899230" w:history="1">
             <w:r>
               <w:rPr>
                 <w:rStyle w:val="Hiperhivatkozs"/>
@@ -90,7 +90,7 @@
                 <w:noProof/>
                 <w:webHidden/>
               </w:rPr>
-              <w:instrText xml:space="preserve"> PAGEREF _Toc196899085 \h </w:instrText>
+              <w:instrText xml:space="preserve"> PAGEREF _Toc196899230 \h </w:instrText>
             </w:r>
             <w:r>
               <w:rPr>
@@ -133,7 +133,7 @@
               <w:lang w:eastAsia="hu-HU"/>
             </w:rPr>
           </w:pPr>
-          <w:hyperlink w:anchor="_Toc196899086" w:history="1">
+          <w:hyperlink w:anchor="_Toc196899231" w:history="1">
             <w:r>
               <w:rPr>
                 <w:rStyle w:val="Hiperhivatkozs"/>
@@ -160,7 +160,7 @@
                 <w:noProof/>
                 <w:webHidden/>
               </w:rPr>
-              <w:instrText xml:space="preserve"> PAGEREF _Toc196899086 \h </w:instrText>
+              <w:instrText xml:space="preserve"> PAGEREF _Toc196899231 \h </w:instrText>
             </w:r>
             <w:r>
               <w:rPr>
@@ -203,7 +203,7 @@
               <w:lang w:eastAsia="hu-HU"/>
             </w:rPr>
           </w:pPr>
-          <w:hyperlink w:anchor="_Toc196899087" w:history="1">
+          <w:hyperlink w:anchor="_Toc196899232" w:history="1">
             <w:r>
               <w:rPr>
                 <w:rStyle w:val="Hiperhivatkozs"/>
@@ -230,7 +230,7 @@
                 <w:noProof/>
                 <w:webHidden/>
               </w:rPr>
-              <w:instrText xml:space="preserve"> PAGEREF _Toc196899087 \h </w:instrText>
+              <w:instrText xml:space="preserve"> PAGEREF _Toc196899232 \h </w:instrText>
             </w:r>
             <w:r>
               <w:rPr>
@@ -273,7 +273,7 @@
               <w:lang w:eastAsia="hu-HU"/>
             </w:rPr>
           </w:pPr>
-          <w:hyperlink w:anchor="_Toc196899088" w:history="1">
+          <w:hyperlink w:anchor="_Toc196899233" w:history="1">
             <w:r>
               <w:rPr>
                 <w:rStyle w:val="Hiperhivatkozs"/>
@@ -300,7 +300,7 @@
                 <w:noProof/>
                 <w:webHidden/>
               </w:rPr>
-              <w:instrText xml:space="preserve"> PAGEREF _Toc196899088 \h </w:instrText>
+              <w:instrText xml:space="preserve"> PAGEREF _Toc196899233 \h </w:instrText>
             </w:r>
             <w:r>
               <w:rPr>
@@ -343,7 +343,7 @@
               <w:lang w:eastAsia="hu-HU"/>
             </w:rPr>
           </w:pPr>
-          <w:hyperlink w:anchor="_Toc196899089" w:history="1">
+          <w:hyperlink w:anchor="_Toc196899234" w:history="1">
             <w:r>
               <w:rPr>
                 <w:rStyle w:val="Hiperhivatkozs"/>
@@ -370,7 +370,7 @@
                 <w:noProof/>
                 <w:webHidden/>
               </w:rPr>
-              <w:instrText xml:space="preserve"> PAGEREF _Toc196899089 \h </w:instrText>
+              <w:instrText xml:space="preserve"> PAGEREF _Toc196899234 \h </w:instrText>
             </w:r>
             <w:r>
               <w:rPr>
@@ -413,7 +413,7 @@
               <w:lang w:eastAsia="hu-HU"/>
             </w:rPr>
           </w:pPr>
-          <w:hyperlink w:anchor="_Toc196899090" w:history="1">
+          <w:hyperlink w:anchor="_Toc196899235" w:history="1">
             <w:r>
               <w:rPr>
                 <w:rStyle w:val="Hiperhivatkozs"/>
@@ -440,7 +440,7 @@
                 <w:noProof/>
                 <w:webHidden/>
               </w:rPr>
-              <w:instrText xml:space="preserve"> PAGEREF _Toc196899090 \h </w:instrText>
+              <w:instrText xml:space="preserve"> PAGEREF _Toc196899235 \h </w:instrText>
             </w:r>
             <w:r>
               <w:rPr>
@@ -483,7 +483,7 @@
               <w:lang w:eastAsia="hu-HU"/>
             </w:rPr>
           </w:pPr>
-          <w:hyperlink w:anchor="_Toc196899091" w:history="1">
+          <w:hyperlink w:anchor="_Toc196899236" w:history="1">
             <w:r>
               <w:rPr>
                 <w:rStyle w:val="Hiperhivatkozs"/>
@@ -510,7 +510,7 @@
                 <w:noProof/>
                 <w:webHidden/>
               </w:rPr>
-              <w:instrText xml:space="preserve"> PAGEREF _Toc196899091 \h </w:instrText>
+              <w:instrText xml:space="preserve"> PAGEREF _Toc196899236 \h </w:instrText>
             </w:r>
             <w:r>
               <w:rPr>
@@ -553,7 +553,7 @@
               <w:lang w:eastAsia="hu-HU"/>
             </w:rPr>
           </w:pPr>
-          <w:hyperlink w:anchor="_Toc196899092" w:history="1">
+          <w:hyperlink w:anchor="_Toc196899237" w:history="1">
             <w:r>
               <w:rPr>
                 <w:rStyle w:val="Hiperhivatkozs"/>
@@ -580,7 +580,7 @@
                 <w:noProof/>
                 <w:webHidden/>
               </w:rPr>
-              <w:instrText xml:space="preserve"> PAGEREF _Toc196899092 \h </w:instrText>
+              <w:instrText xml:space="preserve"> PAGEREF _Toc196899237 \h </w:instrText>
             </w:r>
             <w:r>
               <w:rPr>
@@ -623,7 +623,7 @@
               <w:lang w:eastAsia="hu-HU"/>
             </w:rPr>
           </w:pPr>
-          <w:hyperlink w:anchor="_Toc196899093" w:history="1">
+          <w:hyperlink w:anchor="_Toc196899238" w:history="1">
             <w:r>
               <w:rPr>
                 <w:rStyle w:val="Hiperhivatkozs"/>
@@ -650,7 +650,7 @@
                 <w:noProof/>
                 <w:webHidden/>
               </w:rPr>
-              <w:instrText xml:space="preserve"> PAGEREF _Toc196899093 \h </w:instrText>
+              <w:instrText xml:space="preserve"> PAGEREF _Toc196899238 \h </w:instrText>
             </w:r>
             <w:r>
               <w:rPr>
@@ -693,7 +693,7 @@
               <w:lang w:eastAsia="hu-HU"/>
             </w:rPr>
           </w:pPr>
-          <w:hyperlink w:anchor="_Toc196899094" w:history="1">
+          <w:hyperlink w:anchor="_Toc196899239" w:history="1">
             <w:r>
               <w:rPr>
                 <w:rStyle w:val="Hiperhivatkozs"/>
@@ -720,7 +720,7 @@
                 <w:noProof/>
                 <w:webHidden/>
               </w:rPr>
-              <w:instrText xml:space="preserve"> PAGEREF _Toc196899094 \h </w:instrText>
+              <w:instrText xml:space="preserve"> PAGEREF _Toc196899239 \h </w:instrText>
             </w:r>
             <w:r>
               <w:rPr>
@@ -763,7 +763,7 @@
               <w:lang w:eastAsia="hu-HU"/>
             </w:rPr>
           </w:pPr>
-          <w:hyperlink w:anchor="_Toc196899095" w:history="1">
+          <w:hyperlink w:anchor="_Toc196899240" w:history="1">
             <w:r>
               <w:rPr>
                 <w:rStyle w:val="Hiperhivatkozs"/>
@@ -790,7 +790,7 @@
                 <w:noProof/>
                 <w:webHidden/>
               </w:rPr>
-              <w:instrText xml:space="preserve"> PAGEREF _Toc196899095 \h </w:instrText>
+              <w:instrText xml:space="preserve"> PAGEREF _Toc196899240 \h </w:instrText>
             </w:r>
             <w:r>
               <w:rPr>
@@ -833,7 +833,7 @@
               <w:lang w:eastAsia="hu-HU"/>
             </w:rPr>
           </w:pPr>
-          <w:hyperlink w:anchor="_Toc196899096" w:history="1">
+          <w:hyperlink w:anchor="_Toc196899241" w:history="1">
             <w:r>
               <w:rPr>
                 <w:rStyle w:val="Hiperhivatkozs"/>
@@ -860,7 +860,7 @@
                 <w:noProof/>
                 <w:webHidden/>
               </w:rPr>
-              <w:instrText xml:space="preserve"> PAGEREF _Toc196899096 \h </w:instrText>
+              <w:instrText xml:space="preserve"> PAGEREF _Toc196899241 \h </w:instrText>
             </w:r>
             <w:r>
               <w:rPr>
@@ -903,7 +903,7 @@
               <w:lang w:eastAsia="hu-HU"/>
             </w:rPr>
           </w:pPr>
-          <w:hyperlink w:anchor="_Toc196899097" w:history="1">
+          <w:hyperlink w:anchor="_Toc196899242" w:history="1">
             <w:r>
               <w:rPr>
                 <w:rStyle w:val="Hiperhivatkozs"/>
@@ -930,7 +930,7 @@
                 <w:noProof/>
                 <w:webHidden/>
               </w:rPr>
-              <w:instrText xml:space="preserve"> PAGEREF _Toc196899097 \h </w:instrText>
+              <w:instrText xml:space="preserve"> PAGEREF _Toc196899242 \h </w:instrText>
             </w:r>
             <w:r>
               <w:rPr>
@@ -973,7 +973,7 @@
               <w:lang w:eastAsia="hu-HU"/>
             </w:rPr>
           </w:pPr>
-          <w:hyperlink w:anchor="_Toc196899098" w:history="1">
+          <w:hyperlink w:anchor="_Toc196899243" w:history="1">
             <w:r>
               <w:rPr>
                 <w:rStyle w:val="Hiperhivatkozs"/>
@@ -1000,7 +1000,7 @@
                 <w:noProof/>
                 <w:webHidden/>
               </w:rPr>
-              <w:instrText xml:space="preserve"> PAGEREF _Toc196899098 \h </w:instrText>
+              <w:instrText xml:space="preserve"> PAGEREF _Toc196899243 \h </w:instrText>
             </w:r>
             <w:r>
               <w:rPr>
@@ -1043,7 +1043,7 @@
               <w:lang w:eastAsia="hu-HU"/>
             </w:rPr>
           </w:pPr>
-          <w:hyperlink w:anchor="_Toc196899099" w:history="1">
+          <w:hyperlink w:anchor="_Toc196899244" w:history="1">
             <w:r>
               <w:rPr>
                 <w:rStyle w:val="Hiperhivatkozs"/>
@@ -1070,7 +1070,7 @@
                 <w:noProof/>
                 <w:webHidden/>
               </w:rPr>
-              <w:instrText xml:space="preserve"> PAGEREF _Toc196899099 \h </w:instrText>
+              <w:instrText xml:space="preserve"> PAGEREF _Toc196899244 \h </w:instrText>
             </w:r>
             <w:r>
               <w:rPr>
@@ -1113,7 +1113,7 @@
               <w:lang w:eastAsia="hu-HU"/>
             </w:rPr>
           </w:pPr>
-          <w:hyperlink w:anchor="_Toc196899100" w:history="1">
+          <w:hyperlink w:anchor="_Toc196899245" w:history="1">
             <w:r>
               <w:rPr>
                 <w:rStyle w:val="Hiperhivatkozs"/>
@@ -1140,7 +1140,7 @@
                 <w:noProof/>
                 <w:webHidden/>
               </w:rPr>
-              <w:instrText xml:space="preserve"> PAGEREF _Toc196899100 \h </w:instrText>
+              <w:instrText xml:space="preserve"> PAGEREF _Toc196899245 \h </w:instrText>
             </w:r>
             <w:r>
               <w:rPr>
@@ -1183,7 +1183,7 @@
               <w:lang w:eastAsia="hu-HU"/>
             </w:rPr>
           </w:pPr>
-          <w:hyperlink w:anchor="_Toc196899101" w:history="1">
+          <w:hyperlink w:anchor="_Toc196899246" w:history="1">
             <w:r>
               <w:rPr>
                 <w:rStyle w:val="Hiperhivatkozs"/>
@@ -1210,7 +1210,7 @@
                 <w:noProof/>
                 <w:webHidden/>
               </w:rPr>
-              <w:instrText xml:space="preserve"> PAGEREF _Toc196899101 \h </w:instrText>
+              <w:instrText xml:space="preserve"> PAGEREF _Toc196899246 \h </w:instrText>
             </w:r>
             <w:r>
               <w:rPr>
@@ -1253,7 +1253,7 @@
               <w:lang w:eastAsia="hu-HU"/>
             </w:rPr>
           </w:pPr>
-          <w:hyperlink w:anchor="_Toc196899102" w:history="1">
+          <w:hyperlink w:anchor="_Toc196899247" w:history="1">
             <w:r>
               <w:rPr>
                 <w:rStyle w:val="Hiperhivatkozs"/>
@@ -1280,7 +1280,7 @@
                 <w:noProof/>
                 <w:webHidden/>
               </w:rPr>
-              <w:instrText xml:space="preserve"> PAGEREF _Toc196899102 \h </w:instrText>
+              <w:instrText xml:space="preserve"> PAGEREF _Toc196899247 \h </w:instrText>
             </w:r>
             <w:r>
               <w:rPr>
@@ -1323,7 +1323,7 @@
               <w:lang w:eastAsia="hu-HU"/>
             </w:rPr>
           </w:pPr>
-          <w:hyperlink w:anchor="_Toc196899103" w:history="1">
+          <w:hyperlink w:anchor="_Toc196899248" w:history="1">
             <w:r>
               <w:rPr>
                 <w:rStyle w:val="Hiperhivatkozs"/>
@@ -1350,7 +1350,7 @@
                 <w:noProof/>
                 <w:webHidden/>
               </w:rPr>
-              <w:instrText xml:space="preserve"> PAGEREF _Toc196899103 \h </w:instrText>
+              <w:instrText xml:space="preserve"> PAGEREF _Toc196899248 \h </w:instrText>
             </w:r>
             <w:r>
               <w:rPr>
@@ -1393,7 +1393,7 @@
               <w:lang w:eastAsia="hu-HU"/>
             </w:rPr>
           </w:pPr>
-          <w:hyperlink w:anchor="_Toc196899104" w:history="1">
+          <w:hyperlink w:anchor="_Toc196899249" w:history="1">
             <w:r>
               <w:rPr>
                 <w:rStyle w:val="Hiperhivatkozs"/>
@@ -1420,7 +1420,7 @@
                 <w:noProof/>
                 <w:webHidden/>
               </w:rPr>
-              <w:instrText xml:space="preserve"> PAGEREF _Toc196899104 \h </w:instrText>
+              <w:instrText xml:space="preserve"> PAGEREF _Toc196899249 \h </w:instrText>
             </w:r>
             <w:r>
               <w:rPr>
@@ -1463,7 +1463,7 @@
               <w:lang w:eastAsia="hu-HU"/>
             </w:rPr>
           </w:pPr>
-          <w:hyperlink w:anchor="_Toc196899105" w:history="1">
+          <w:hyperlink w:anchor="_Toc196899250" w:history="1">
             <w:r>
               <w:rPr>
                 <w:rStyle w:val="Hiperhivatkozs"/>
@@ -1490,7 +1490,7 @@
                 <w:noProof/>
                 <w:webHidden/>
               </w:rPr>
-              <w:instrText xml:space="preserve"> PAGEREF _Toc196899105 \h </w:instrText>
+              <w:instrText xml:space="preserve"> PAGEREF _Toc196899250 \h </w:instrText>
             </w:r>
             <w:r>
               <w:rPr>
@@ -1533,7 +1533,7 @@
               <w:lang w:eastAsia="hu-HU"/>
             </w:rPr>
           </w:pPr>
-          <w:hyperlink w:anchor="_Toc196899106" w:history="1">
+          <w:hyperlink w:anchor="_Toc196899251" w:history="1">
             <w:r>
               <w:rPr>
                 <w:rStyle w:val="Hiperhivatkozs"/>
@@ -1560,7 +1560,7 @@
                 <w:noProof/>
                 <w:webHidden/>
               </w:rPr>
-              <w:instrText xml:space="preserve"> PAGEREF _Toc196899106 \h </w:instrText>
+              <w:instrText xml:space="preserve"> PAGEREF _Toc196899251 \h </w:instrText>
             </w:r>
             <w:r>
               <w:rPr>
@@ -1603,7 +1603,7 @@
               <w:lang w:eastAsia="hu-HU"/>
             </w:rPr>
           </w:pPr>
-          <w:hyperlink w:anchor="_Toc196899107" w:history="1">
+          <w:hyperlink w:anchor="_Toc196899252" w:history="1">
             <w:r>
               <w:rPr>
                 <w:rStyle w:val="Hiperhivatkozs"/>
@@ -1630,7 +1630,7 @@
                 <w:noProof/>
                 <w:webHidden/>
               </w:rPr>
-              <w:instrText xml:space="preserve"> PAGEREF _Toc196899107 \h </w:instrText>
+              <w:instrText xml:space="preserve"> PAGEREF _Toc196899252 \h </w:instrText>
             </w:r>
             <w:r>
               <w:rPr>
@@ -1673,7 +1673,7 @@
               <w:lang w:eastAsia="hu-HU"/>
             </w:rPr>
           </w:pPr>
-          <w:hyperlink w:anchor="_Toc196899108" w:history="1">
+          <w:hyperlink w:anchor="_Toc196899253" w:history="1">
             <w:r>
               <w:rPr>
                 <w:rStyle w:val="Hiperhivatkozs"/>
@@ -1700,7 +1700,7 @@
                 <w:noProof/>
                 <w:webHidden/>
               </w:rPr>
-              <w:instrText xml:space="preserve"> PAGEREF _Toc196899108 \h </w:instrText>
+              <w:instrText xml:space="preserve"> PAGEREF _Toc196899253 \h </w:instrText>
             </w:r>
             <w:r>
               <w:rPr>
@@ -1743,7 +1743,7 @@
               <w:lang w:eastAsia="hu-HU"/>
             </w:rPr>
           </w:pPr>
-          <w:hyperlink w:anchor="_Toc196899109" w:history="1">
+          <w:hyperlink w:anchor="_Toc196899254" w:history="1">
             <w:r>
               <w:rPr>
                 <w:rStyle w:val="Hiperhivatkozs"/>
@@ -1770,7 +1770,7 @@
                 <w:noProof/>
                 <w:webHidden/>
               </w:rPr>
-              <w:instrText xml:space="preserve"> PAGEREF _Toc196899109 \h </w:instrText>
+              <w:instrText xml:space="preserve"> PAGEREF _Toc196899254 \h </w:instrText>
             </w:r>
             <w:r>
               <w:rPr>
@@ -1813,7 +1813,7 @@
               <w:lang w:eastAsia="hu-HU"/>
             </w:rPr>
           </w:pPr>
-          <w:hyperlink w:anchor="_Toc196899110" w:history="1">
+          <w:hyperlink w:anchor="_Toc196899255" w:history="1">
             <w:r>
               <w:rPr>
                 <w:rStyle w:val="Hiperhivatkozs"/>
@@ -1840,7 +1840,7 @@
                 <w:noProof/>
                 <w:webHidden/>
               </w:rPr>
-              <w:instrText xml:space="preserve"> PAGEREF _Toc196899110 \h </w:instrText>
+              <w:instrText xml:space="preserve"> PAGEREF _Toc196899255 \h </w:instrText>
             </w:r>
             <w:r>
               <w:rPr>
@@ -1883,7 +1883,7 @@
               <w:lang w:eastAsia="hu-HU"/>
             </w:rPr>
           </w:pPr>
-          <w:hyperlink w:anchor="_Toc196899111" w:history="1">
+          <w:hyperlink w:anchor="_Toc196899256" w:history="1">
             <w:r>
               <w:rPr>
                 <w:rStyle w:val="Hiperhivatkozs"/>
@@ -1910,7 +1910,7 @@
                 <w:noProof/>
                 <w:webHidden/>
               </w:rPr>
-              <w:instrText xml:space="preserve"> PAGEREF _Toc196899111 \h </w:instrText>
+              <w:instrText xml:space="preserve"> PAGEREF _Toc196899256 \h </w:instrText>
             </w:r>
             <w:r>
               <w:rPr>
@@ -1953,7 +1953,7 @@
               <w:lang w:eastAsia="hu-HU"/>
             </w:rPr>
           </w:pPr>
-          <w:hyperlink w:anchor="_Toc196899112" w:history="1">
+          <w:hyperlink w:anchor="_Toc196899257" w:history="1">
             <w:r>
               <w:rPr>
                 <w:rStyle w:val="Hiperhivatkozs"/>
@@ -1980,7 +1980,7 @@
                 <w:noProof/>
                 <w:webHidden/>
               </w:rPr>
-              <w:instrText xml:space="preserve"> PAGEREF _Toc196899112 \h </w:instrText>
+              <w:instrText xml:space="preserve"> PAGEREF _Toc196899257 \h </w:instrText>
             </w:r>
             <w:r>
               <w:rPr>
@@ -2023,7 +2023,7 @@
               <w:lang w:eastAsia="hu-HU"/>
             </w:rPr>
           </w:pPr>
-          <w:hyperlink w:anchor="_Toc196899113" w:history="1">
+          <w:hyperlink w:anchor="_Toc196899258" w:history="1">
             <w:r>
               <w:rPr>
                 <w:rStyle w:val="Hiperhivatkozs"/>
@@ -2050,7 +2050,7 @@
                 <w:noProof/>
                 <w:webHidden/>
               </w:rPr>
-              <w:instrText xml:space="preserve"> PAGEREF _Toc196899113 \h </w:instrText>
+              <w:instrText xml:space="preserve"> PAGEREF _Toc196899258 \h </w:instrText>
             </w:r>
             <w:r>
               <w:rPr>
@@ -2093,7 +2093,7 @@
               <w:lang w:eastAsia="hu-HU"/>
             </w:rPr>
           </w:pPr>
-          <w:hyperlink w:anchor="_Toc196899114" w:history="1">
+          <w:hyperlink w:anchor="_Toc196899259" w:history="1">
             <w:r>
               <w:rPr>
                 <w:rStyle w:val="Hiperhivatkozs"/>
@@ -2120,7 +2120,7 @@
                 <w:noProof/>
                 <w:webHidden/>
               </w:rPr>
-              <w:instrText xml:space="preserve"> PAGEREF _Toc196899114 \h </w:instrText>
+              <w:instrText xml:space="preserve"> PAGEREF _Toc196899259 \h </w:instrText>
             </w:r>
             <w:r>
               <w:rPr>
@@ -2163,7 +2163,7 @@
               <w:lang w:eastAsia="hu-HU"/>
             </w:rPr>
           </w:pPr>
-          <w:hyperlink w:anchor="_Toc196899115" w:history="1">
+          <w:hyperlink w:anchor="_Toc196899260" w:history="1">
             <w:r>
               <w:rPr>
                 <w:rStyle w:val="Hiperhivatkozs"/>
@@ -2190,7 +2190,7 @@
                 <w:noProof/>
                 <w:webHidden/>
               </w:rPr>
-              <w:instrText xml:space="preserve"> PAGEREF _Toc196899115 \h </w:instrText>
+              <w:instrText xml:space="preserve"> PAGEREF _Toc196899260 \h </w:instrText>
             </w:r>
             <w:r>
               <w:rPr>
@@ -2233,7 +2233,7 @@
               <w:lang w:eastAsia="hu-HU"/>
             </w:rPr>
           </w:pPr>
-          <w:hyperlink w:anchor="_Toc196899116" w:history="1">
+          <w:hyperlink w:anchor="_Toc196899261" w:history="1">
             <w:r>
               <w:rPr>
                 <w:rStyle w:val="Hiperhivatkozs"/>
@@ -2260,7 +2260,7 @@
                 <w:noProof/>
                 <w:webHidden/>
               </w:rPr>
-              <w:instrText xml:space="preserve"> PAGEREF _Toc196899116 \h </w:instrText>
+              <w:instrText xml:space="preserve"> PAGEREF _Toc196899261 \h </w:instrText>
             </w:r>
             <w:r>
               <w:rPr>
@@ -2303,7 +2303,7 @@
               <w:lang w:eastAsia="hu-HU"/>
             </w:rPr>
           </w:pPr>
-          <w:hyperlink w:anchor="_Toc196899117" w:history="1">
+          <w:hyperlink w:anchor="_Toc196899262" w:history="1">
             <w:r>
               <w:rPr>
                 <w:rStyle w:val="Hiperhivatkozs"/>
@@ -2330,7 +2330,7 @@
                 <w:noProof/>
                 <w:webHidden/>
               </w:rPr>
-              <w:instrText xml:space="preserve"> PAGEREF _Toc196899117 \h </w:instrText>
+              <w:instrText xml:space="preserve"> PAGEREF _Toc196899262 \h </w:instrText>
             </w:r>
             <w:r>
               <w:rPr>
@@ -2373,7 +2373,7 @@
               <w:lang w:eastAsia="hu-HU"/>
             </w:rPr>
           </w:pPr>
-          <w:hyperlink w:anchor="_Toc196899118" w:history="1">
+          <w:hyperlink w:anchor="_Toc196899263" w:history="1">
             <w:r>
               <w:rPr>
                 <w:rStyle w:val="Hiperhivatkozs"/>
@@ -2400,7 +2400,7 @@
                 <w:noProof/>
                 <w:webHidden/>
               </w:rPr>
-              <w:instrText xml:space="preserve"> PAGEREF _Toc196899118 \h </w:instrText>
+              <w:instrText xml:space="preserve"> PAGEREF _Toc196899263 \h </w:instrText>
             </w:r>
             <w:r>
               <w:rPr>
@@ -2443,7 +2443,7 @@
               <w:lang w:eastAsia="hu-HU"/>
             </w:rPr>
           </w:pPr>
-          <w:hyperlink w:anchor="_Toc196899119" w:history="1">
+          <w:hyperlink w:anchor="_Toc196899264" w:history="1">
             <w:r>
               <w:rPr>
                 <w:rStyle w:val="Hiperhivatkozs"/>
@@ -2470,7 +2470,7 @@
                 <w:noProof/>
                 <w:webHidden/>
               </w:rPr>
-              <w:instrText xml:space="preserve"> PAGEREF _Toc196899119 \h </w:instrText>
+              <w:instrText xml:space="preserve"> PAGEREF _Toc196899264 \h </w:instrText>
             </w:r>
             <w:r>
               <w:rPr>
@@ -2513,7 +2513,7 @@
               <w:lang w:eastAsia="hu-HU"/>
             </w:rPr>
           </w:pPr>
-          <w:hyperlink w:anchor="_Toc196899120" w:history="1">
+          <w:hyperlink w:anchor="_Toc196899265" w:history="1">
             <w:r>
               <w:rPr>
                 <w:rStyle w:val="Hiperhivatkozs"/>
@@ -2540,7 +2540,7 @@
                 <w:noProof/>
                 <w:webHidden/>
               </w:rPr>
-              <w:instrText xml:space="preserve"> PAGEREF _Toc196899120 \h </w:instrText>
+              <w:instrText xml:space="preserve"> PAGEREF _Toc196899265 \h </w:instrText>
             </w:r>
             <w:r>
               <w:rPr>
@@ -2586,7 +2586,7 @@
       <w:pPr>
         <w:pStyle w:val="Cmsor1"/>
       </w:pPr>
-      <w:bookmarkStart w:id="0" w:name="_Toc196899085"/>
+      <w:bookmarkStart w:id="0" w:name="_Toc196899230"/>
       <w:r>
         <w:t>Sportok</w:t>
       </w:r>
@@ -2596,7 +2596,7 @@
       <w:pPr>
         <w:pStyle w:val="Cmsor2"/>
       </w:pPr>
-      <w:bookmarkStart w:id="1" w:name="_Toc196899086"/>
+      <w:bookmarkStart w:id="1" w:name="_Toc196899231"/>
       <w:r>
         <w:t>Sportnapi sportok és felügyelőik:</w:t>
       </w:r>
@@ -2658,8 +2658,13 @@
           <w:numId w:val="5"/>
         </w:numPr>
       </w:pPr>
-      <w:r>
-        <w:t>Szojka Róza</w:t>
+      <w:proofErr w:type="spellStart"/>
+      <w:r>
+        <w:t>Szojka</w:t>
+      </w:r>
+      <w:proofErr w:type="spellEnd"/>
+      <w:r>
+        <w:t xml:space="preserve"> Róza</w:t>
       </w:r>
     </w:p>
     <w:p>
@@ -2706,8 +2711,13 @@
           <w:numId w:val="5"/>
         </w:numPr>
       </w:pPr>
-      <w:r>
-        <w:t>Kolencsik Nándor</w:t>
+      <w:proofErr w:type="spellStart"/>
+      <w:r>
+        <w:t>Kolencsik</w:t>
+      </w:r>
+      <w:proofErr w:type="spellEnd"/>
+      <w:r>
+        <w:t xml:space="preserve"> Nándor</w:t>
       </w:r>
     </w:p>
     <w:p>
@@ -2754,9 +2764,11 @@
           <w:numId w:val="5"/>
         </w:numPr>
       </w:pPr>
+      <w:proofErr w:type="spellStart"/>
       <w:r>
         <w:t>Floorball</w:t>
       </w:r>
+      <w:proofErr w:type="spellEnd"/>
     </w:p>
     <w:p>
       <w:pPr>
@@ -2766,8 +2778,13 @@
           <w:numId w:val="5"/>
         </w:numPr>
       </w:pPr>
-      <w:r>
-        <w:t>Bihi Boglárka</w:t>
+      <w:proofErr w:type="spellStart"/>
+      <w:r>
+        <w:t>Bihi</w:t>
+      </w:r>
+      <w:proofErr w:type="spellEnd"/>
+      <w:r>
+        <w:t xml:space="preserve"> Boglárka</w:t>
       </w:r>
     </w:p>
     <w:p>
@@ -2883,8 +2900,13 @@
           <w:numId w:val="5"/>
         </w:numPr>
       </w:pPr>
-      <w:r>
-        <w:t>Doszpoly Zsombor</w:t>
+      <w:proofErr w:type="spellStart"/>
+      <w:r>
+        <w:t>Doszpoly</w:t>
+      </w:r>
+      <w:proofErr w:type="spellEnd"/>
+      <w:r>
+        <w:t xml:space="preserve"> Zsombor</w:t>
       </w:r>
     </w:p>
     <w:p>
@@ -2907,8 +2929,13 @@
           <w:numId w:val="5"/>
         </w:numPr>
       </w:pPr>
-      <w:r>
-        <w:t>Doszpoly Zsombor</w:t>
+      <w:proofErr w:type="spellStart"/>
+      <w:r>
+        <w:t>Doszpoly</w:t>
+      </w:r>
+      <w:proofErr w:type="spellEnd"/>
+      <w:r>
+        <w:t xml:space="preserve"> Zsombor</w:t>
       </w:r>
       <w:r>
         <w:br/>
@@ -2947,8 +2974,13 @@
           <w:numId w:val="5"/>
         </w:numPr>
       </w:pPr>
-      <w:r>
-        <w:t>Mikesz Lili</w:t>
+      <w:proofErr w:type="spellStart"/>
+      <w:r>
+        <w:t>Mikesz</w:t>
+      </w:r>
+      <w:proofErr w:type="spellEnd"/>
+      <w:r>
+        <w:t xml:space="preserve"> Lili</w:t>
       </w:r>
     </w:p>
     <w:p>
@@ -2971,8 +3003,13 @@
           <w:numId w:val="5"/>
         </w:numPr>
       </w:pPr>
-      <w:r>
-        <w:t>Paksy-Szabó Győz</w:t>
+      <w:proofErr w:type="spellStart"/>
+      <w:r>
+        <w:t>Paksy</w:t>
+      </w:r>
+      <w:proofErr w:type="spellEnd"/>
+      <w:r>
+        <w:t>-Szabó Győz</w:t>
       </w:r>
       <w:r>
         <w:t>ő</w:t>
@@ -3022,8 +3059,13 @@
           <w:numId w:val="5"/>
         </w:numPr>
       </w:pPr>
-      <w:r>
-        <w:t>Vaszily Zsombor</w:t>
+      <w:proofErr w:type="spellStart"/>
+      <w:r>
+        <w:t>Vaszily</w:t>
+      </w:r>
+      <w:proofErr w:type="spellEnd"/>
+      <w:r>
+        <w:t xml:space="preserve"> Zsombor</w:t>
       </w:r>
     </w:p>
     <w:p>
@@ -3090,7 +3132,7 @@
       <w:pPr>
         <w:pStyle w:val="Cmsor2"/>
       </w:pPr>
-      <w:bookmarkStart w:id="2" w:name="_Toc196899087"/>
+      <w:bookmarkStart w:id="2" w:name="_Toc196899232"/>
       <w:r>
         <w:t>Sportok szabályai:</w:t>
       </w:r>
@@ -3108,7 +3150,7 @@
       <w:pPr>
         <w:pStyle w:val="Cmsor3"/>
       </w:pPr>
-      <w:bookmarkStart w:id="3" w:name="_Toc196899088"/>
+      <w:bookmarkStart w:id="3" w:name="_Toc196899233"/>
       <w:r>
         <w:t>Labdarúgás:</w:t>
       </w:r>
@@ -3211,14 +3253,22 @@
         <w:t>következményében egy játékos nem tudja folytatni a játékot</w:t>
       </w:r>
       <w:r>
-        <w:t>, a rendes játékrész automatikusan döntetlennek minősül és büntentőpárbaj dönt az eredményről.</w:t>
+        <w:t xml:space="preserve">, a rendes játékrész automatikusan döntetlennek minősül és </w:t>
+      </w:r>
+      <w:proofErr w:type="spellStart"/>
+      <w:r>
+        <w:t>büntentőpárbaj</w:t>
+      </w:r>
+      <w:proofErr w:type="spellEnd"/>
+      <w:r>
+        <w:t xml:space="preserve"> dönt az eredményről.</w:t>
       </w:r>
     </w:p>
     <w:p>
       <w:pPr>
         <w:pStyle w:val="Cmsor3"/>
       </w:pPr>
-      <w:bookmarkStart w:id="4" w:name="_Toc196899089"/>
+      <w:bookmarkStart w:id="4" w:name="_Toc196899234"/>
       <w:r>
         <w:t>Röplabda:</w:t>
       </w:r>
@@ -3350,7 +3400,7 @@
       <w:pPr>
         <w:pStyle w:val="Cmsor3"/>
       </w:pPr>
-      <w:bookmarkStart w:id="5" w:name="_Toc196899090"/>
+      <w:bookmarkStart w:id="5" w:name="_Toc196899235"/>
       <w:r>
         <w:t>Streetball</w:t>
       </w:r>
@@ -3463,11 +3513,13 @@
       <w:pPr>
         <w:pStyle w:val="Cmsor3"/>
       </w:pPr>
-      <w:bookmarkStart w:id="6" w:name="_Toc196899091"/>
+      <w:bookmarkStart w:id="6" w:name="_Toc196899236"/>
+      <w:proofErr w:type="spellStart"/>
       <w:r>
         <w:t>Floorball</w:t>
       </w:r>
       <w:bookmarkEnd w:id="6"/>
+      <w:proofErr w:type="spellEnd"/>
     </w:p>
     <w:p>
       <w:pPr>
@@ -3561,7 +3613,7 @@
       <w:pPr>
         <w:pStyle w:val="Cmsor3"/>
       </w:pPr>
-      <w:bookmarkStart w:id="7" w:name="_Toc196899092"/>
+      <w:bookmarkStart w:id="7" w:name="_Toc196899237"/>
       <w:r>
         <w:t>Sakk (egyéni és tandem)</w:t>
       </w:r>
@@ -3649,7 +3701,7 @@
       <w:pPr>
         <w:pStyle w:val="Cmsor3"/>
       </w:pPr>
-      <w:bookmarkStart w:id="8" w:name="_Toc196899093"/>
+      <w:bookmarkStart w:id="8" w:name="_Toc196899238"/>
       <w:r>
         <w:t>Asztalitenisz (egyéni):</w:t>
       </w:r>
@@ -3732,7 +3784,15 @@
         <w:t xml:space="preserve">az ellenfél </w:t>
       </w:r>
       <w:r>
-        <w:t>automatikusan megnyeri a set-et, harmadikra pedig a meccset.</w:t>
+        <w:t xml:space="preserve">automatikusan megnyeri a </w:t>
+      </w:r>
+      <w:proofErr w:type="spellStart"/>
+      <w:r>
+        <w:t>set-et</w:t>
+      </w:r>
+      <w:proofErr w:type="spellEnd"/>
+      <w:r>
+        <w:t>, harmadikra pedig a meccset.</w:t>
       </w:r>
       <w:r>
         <w:t xml:space="preserve"> (Ez ellenfelek közti megegyezés esetén elhanyagolható)</w:t>
@@ -3742,7 +3802,7 @@
       <w:pPr>
         <w:pStyle w:val="Cmsor3"/>
       </w:pPr>
-      <w:bookmarkStart w:id="9" w:name="_Toc196899094"/>
+      <w:bookmarkStart w:id="9" w:name="_Toc196899239"/>
       <w:r>
         <w:t>Asztalitenisz (forgó):</w:t>
       </w:r>
@@ -3835,7 +3895,7 @@
       <w:pPr>
         <w:pStyle w:val="Cmsor3"/>
       </w:pPr>
-      <w:bookmarkStart w:id="10" w:name="_Toc196899095"/>
+      <w:bookmarkStart w:id="10" w:name="_Toc196899240"/>
       <w:r>
         <w:t>Tollaslabda:</w:t>
       </w:r>
@@ -3906,14 +3966,22 @@
         </w:numPr>
       </w:pPr>
       <w:r>
-        <w:t>Szabálytalanság esetén első alkalommal az ellenfél 1 pontot kap, második esetre az ellenfél automatikusan megnyeri a set-et, harmadikra pedig a meccset. (Ez ellenfelek közti megegyezés esetén elhanyagolható)</w:t>
+        <w:t xml:space="preserve">Szabálytalanság esetén első alkalommal az ellenfél 1 pontot kap, második esetre az ellenfél automatikusan megnyeri a </w:t>
+      </w:r>
+      <w:proofErr w:type="spellStart"/>
+      <w:r>
+        <w:t>set-et</w:t>
+      </w:r>
+      <w:proofErr w:type="spellEnd"/>
+      <w:r>
+        <w:t>, harmadikra pedig a meccset. (Ez ellenfelek közti megegyezés esetén elhanyagolható)</w:t>
       </w:r>
     </w:p>
     <w:p>
       <w:pPr>
         <w:pStyle w:val="Cmsor3"/>
       </w:pPr>
-      <w:bookmarkStart w:id="11" w:name="_Toc196899096"/>
+      <w:bookmarkStart w:id="11" w:name="_Toc196899241"/>
       <w:r>
         <w:t>Erőnlét:</w:t>
       </w:r>
@@ -3939,7 +4007,15 @@
         <w:t>-</w:t>
       </w:r>
       <w:r>
-        <w:t xml:space="preserve">Időre menő feladatok (plank) esetén hibás forma esetén első két alkalommal a versenyző figyelmeztetésben, harmadik alkalommal </w:t>
+        <w:t>Időre menő feladatok (</w:t>
+      </w:r>
+      <w:proofErr w:type="spellStart"/>
+      <w:r>
+        <w:t>plank</w:t>
+      </w:r>
+      <w:proofErr w:type="spellEnd"/>
+      <w:r>
+        <w:t xml:space="preserve">) esetén hibás forma esetén első két alkalommal a versenyző figyelmeztetésben, harmadik alkalommal </w:t>
       </w:r>
       <w:r>
         <w:t>történő szabálysérté</w:t>
@@ -3971,7 +4047,7 @@
       <w:pPr>
         <w:pStyle w:val="Cmsor3"/>
       </w:pPr>
-      <w:bookmarkStart w:id="12" w:name="_Toc196899097"/>
+      <w:bookmarkStart w:id="12" w:name="_Toc196899242"/>
       <w:r>
         <w:t>Kötélhúzás</w:t>
       </w:r>
@@ -4067,7 +4143,7 @@
       <w:pPr>
         <w:pStyle w:val="Cmsor3"/>
       </w:pPr>
-      <w:bookmarkStart w:id="13" w:name="_Toc196899098"/>
+      <w:bookmarkStart w:id="13" w:name="_Toc196899243"/>
       <w:r>
         <w:t>K.O.</w:t>
       </w:r>
@@ -4115,7 +4191,7 @@
       <w:pPr>
         <w:pStyle w:val="Cmsor3"/>
       </w:pPr>
-      <w:bookmarkStart w:id="14" w:name="_Toc196899099"/>
+      <w:bookmarkStart w:id="14" w:name="_Toc196899244"/>
       <w:r>
         <w:t>Szkander:</w:t>
       </w:r>
@@ -4172,7 +4248,7 @@
       <w:pPr>
         <w:pStyle w:val="Cmsor3"/>
       </w:pPr>
-      <w:bookmarkStart w:id="15" w:name="_Toc196899100"/>
+      <w:bookmarkStart w:id="15" w:name="_Toc196899245"/>
       <w:r>
         <w:t>Rubik Kocka Kirakás:</w:t>
       </w:r>
@@ -4247,7 +4323,7 @@
       <w:pPr>
         <w:pStyle w:val="Cmsor1"/>
       </w:pPr>
-      <w:bookmarkStart w:id="16" w:name="_Toc196899101"/>
+      <w:bookmarkStart w:id="16" w:name="_Toc196899246"/>
       <w:r>
         <w:t>Kategóriák/Díjazás</w:t>
       </w:r>
@@ -4257,7 +4333,7 @@
       <w:pPr>
         <w:pStyle w:val="Cmsor2"/>
       </w:pPr>
-      <w:bookmarkStart w:id="17" w:name="_Toc196899102"/>
+      <w:bookmarkStart w:id="17" w:name="_Toc196899247"/>
       <w:r>
         <w:t>Kategóriák</w:t>
       </w:r>
@@ -4267,7 +4343,7 @@
       <w:pPr>
         <w:pStyle w:val="Cmsor3"/>
       </w:pPr>
-      <w:bookmarkStart w:id="18" w:name="_Toc196899103"/>
+      <w:bookmarkStart w:id="18" w:name="_Toc196899248"/>
       <w:r>
         <w:t>Sportok</w:t>
       </w:r>
@@ -4290,10 +4366,15 @@
       <w:pPr>
         <w:pStyle w:val="Cmsor3"/>
       </w:pPr>
-      <w:bookmarkStart w:id="19" w:name="_Toc196899104"/>
+      <w:bookmarkStart w:id="19" w:name="_Toc196899249"/>
+      <w:proofErr w:type="spellStart"/>
       <w:r>
         <w:lastRenderedPageBreak/>
-        <w:t>Legsportosabb Osztály</w:t>
+        <w:t>Legsportosabb</w:t>
+      </w:r>
+      <w:proofErr w:type="spellEnd"/>
+      <w:r>
+        <w:t xml:space="preserve"> Osztály</w:t>
       </w:r>
       <w:bookmarkEnd w:id="19"/>
     </w:p>
@@ -4312,9 +4393,14 @@
       <w:pPr>
         <w:pStyle w:val="Cmsor3"/>
       </w:pPr>
-      <w:bookmarkStart w:id="20" w:name="_Toc196899105"/>
-      <w:r>
-        <w:t>Legsportosabb Diákok</w:t>
+      <w:bookmarkStart w:id="20" w:name="_Toc196899250"/>
+      <w:proofErr w:type="spellStart"/>
+      <w:r>
+        <w:t>Legsportosabb</w:t>
+      </w:r>
+      <w:proofErr w:type="spellEnd"/>
+      <w:r>
+        <w:t xml:space="preserve"> Diákok</w:t>
       </w:r>
       <w:bookmarkEnd w:id="20"/>
     </w:p>
@@ -4327,7 +4413,7 @@
       <w:pPr>
         <w:pStyle w:val="Cmsor3"/>
       </w:pPr>
-      <w:bookmarkStart w:id="21" w:name="_Toc196899106"/>
+      <w:bookmarkStart w:id="21" w:name="_Toc196899251"/>
       <w:r>
         <w:t>Legaktívabb Osztály</w:t>
       </w:r>
@@ -4345,7 +4431,7 @@
       <w:pPr>
         <w:pStyle w:val="Cmsor3"/>
       </w:pPr>
-      <w:bookmarkStart w:id="22" w:name="_Toc196899107"/>
+      <w:bookmarkStart w:id="22" w:name="_Toc196899252"/>
       <w:r>
         <w:t>Leghangosabb Osztály</w:t>
       </w:r>
@@ -4377,7 +4463,7 @@
       <w:pPr>
         <w:pStyle w:val="Cmsor2"/>
       </w:pPr>
-      <w:bookmarkStart w:id="23" w:name="_Toc196899108"/>
+      <w:bookmarkStart w:id="23" w:name="_Toc196899253"/>
       <w:r>
         <w:t>Díjazás</w:t>
       </w:r>
@@ -4387,7 +4473,7 @@
       <w:pPr>
         <w:pStyle w:val="Cmsor3"/>
       </w:pPr>
-      <w:bookmarkStart w:id="24" w:name="_Toc196899109"/>
+      <w:bookmarkStart w:id="24" w:name="_Toc196899254"/>
       <w:r>
         <w:t>Sportok</w:t>
       </w:r>
@@ -4424,7 +4510,7 @@
       <w:pPr>
         <w:pStyle w:val="Cmsor3"/>
       </w:pPr>
-      <w:bookmarkStart w:id="25" w:name="_Toc196899110"/>
+      <w:bookmarkStart w:id="25" w:name="_Toc196899255"/>
       <w:r>
         <w:t>Kategóriák</w:t>
       </w:r>
@@ -4445,7 +4531,15 @@
         </w:tabs>
       </w:pPr>
       <w:r>
-        <w:t xml:space="preserve">Emellett a legsportosabb osztály versenyben a legjobb </w:t>
+        <w:t xml:space="preserve">Emellett a </w:t>
+      </w:r>
+      <w:proofErr w:type="spellStart"/>
+      <w:r>
+        <w:t>legsportosabb</w:t>
+      </w:r>
+      <w:proofErr w:type="spellEnd"/>
+      <w:r>
+        <w:t xml:space="preserve"> osztály versenyben a legjobb </w:t>
       </w:r>
       <w:r>
         <w:t>8.,9., vagy 10. osztály elnyeri a 2025/2026-os Földes Sportnap rendezési Jogát.</w:t>
@@ -4455,7 +4549,7 @@
       <w:pPr>
         <w:pStyle w:val="Cmsor1"/>
       </w:pPr>
-      <w:bookmarkStart w:id="26" w:name="_Toc196899111"/>
+      <w:bookmarkStart w:id="26" w:name="_Toc196899256"/>
       <w:r>
         <w:t>Pontozás</w:t>
       </w:r>
@@ -4465,7 +4559,7 @@
       <w:pPr>
         <w:pStyle w:val="Cmsor2"/>
       </w:pPr>
-      <w:bookmarkStart w:id="27" w:name="_Toc196899112"/>
+      <w:bookmarkStart w:id="27" w:name="_Toc196899257"/>
       <w:r>
         <w:t>A pontozás rendszere</w:t>
       </w:r>
@@ -4488,7 +4582,7 @@
       <w:pPr>
         <w:pStyle w:val="Cmsor2"/>
       </w:pPr>
-      <w:bookmarkStart w:id="28" w:name="_Toc196899113"/>
+      <w:bookmarkStart w:id="28" w:name="_Toc196899258"/>
       <w:r>
         <w:t>A jegyzőkönyv vezetés menete</w:t>
       </w:r>
@@ -4498,7 +4592,7 @@
       <w:pPr>
         <w:pStyle w:val="Cmsor3"/>
       </w:pPr>
-      <w:bookmarkStart w:id="29" w:name="_Toc196899114"/>
+      <w:bookmarkStart w:id="29" w:name="_Toc196899259"/>
       <w:r>
         <w:t>Írásos</w:t>
       </w:r>
@@ -4550,7 +4644,7 @@
       <w:pPr>
         <w:pStyle w:val="Cmsor3"/>
       </w:pPr>
-      <w:bookmarkStart w:id="30" w:name="_Toc196899115"/>
+      <w:bookmarkStart w:id="30" w:name="_Toc196899260"/>
       <w:r>
         <w:t>Digitális</w:t>
       </w:r>
@@ -4598,7 +4692,7 @@
       <w:pPr>
         <w:pStyle w:val="Cmsor2"/>
       </w:pPr>
-      <w:bookmarkStart w:id="31" w:name="_Toc196899116"/>
+      <w:bookmarkStart w:id="31" w:name="_Toc196899261"/>
       <w:r>
         <w:t>A pontozás menete</w:t>
       </w:r>
@@ -4608,7 +4702,7 @@
       <w:pPr>
         <w:pStyle w:val="Cmsor3"/>
       </w:pPr>
-      <w:bookmarkStart w:id="32" w:name="_Toc196899117"/>
+      <w:bookmarkStart w:id="32" w:name="_Toc196899262"/>
       <w:r>
         <w:t xml:space="preserve">A pontozáshoz felhasznált </w:t>
       </w:r>
@@ -4632,7 +4726,7 @@
       <w:pPr>
         <w:pStyle w:val="Cmsor3"/>
       </w:pPr>
-      <w:bookmarkStart w:id="33" w:name="_Toc196899118"/>
+      <w:bookmarkStart w:id="33" w:name="_Toc196899263"/>
       <w:r>
         <w:t xml:space="preserve">A pontozás </w:t>
       </w:r>
@@ -4802,10 +4896,23 @@
         <w:t>Példá</w:t>
       </w:r>
       <w:r>
-        <w:t xml:space="preserve">ul: Erőnléti számok (plank, </w:t>
-      </w:r>
-      <w:r>
-        <w:t xml:space="preserve">fekvőtámasz, </w:t>
+        <w:t>ul: Erőnléti számok (</w:t>
+      </w:r>
+      <w:proofErr w:type="spellStart"/>
+      <w:r>
+        <w:t>plank</w:t>
+      </w:r>
+      <w:proofErr w:type="spellEnd"/>
+      <w:r>
+        <w:t xml:space="preserve">, </w:t>
+      </w:r>
+      <w:proofErr w:type="gramStart"/>
+      <w:r>
+        <w:t>fekvőtámasz,</w:t>
+      </w:r>
+      <w:proofErr w:type="gramEnd"/>
+      <w:r>
+        <w:t xml:space="preserve"> </w:t>
       </w:r>
       <w:r>
         <w:t>stb.)</w:t>
@@ -4898,7 +5005,15 @@
         <w:t xml:space="preserve">Példa: Példa Petra </w:t>
       </w:r>
       <w:r>
-        <w:t xml:space="preserve">10.P osztályos tanuló plank versenyszámban </w:t>
+        <w:t xml:space="preserve">10.P osztályos tanuló </w:t>
+      </w:r>
+      <w:proofErr w:type="spellStart"/>
+      <w:r>
+        <w:t>plank</w:t>
+      </w:r>
+      <w:proofErr w:type="spellEnd"/>
+      <w:r>
+        <w:t xml:space="preserve"> versenyszámban </w:t>
       </w:r>
       <w:r>
         <w:t>6.37-es idővel 2. helyet</w:t>
@@ -5160,8 +5275,13 @@
         <w:t>Például</w:t>
       </w:r>
       <w:r>
-        <w:t>: Floorball</w:t>
-      </w:r>
+        <w:t xml:space="preserve">: </w:t>
+      </w:r>
+      <w:proofErr w:type="spellStart"/>
+      <w:r>
+        <w:t>Floorball</w:t>
+      </w:r>
+      <w:proofErr w:type="spellEnd"/>
     </w:p>
     <w:p>
       <w:pPr>
@@ -5279,7 +5399,15 @@
     </w:p>
     <w:p>
       <w:r>
-        <w:t>Példa: A 10.P Floorball csapata a körmérkőzések során 2 mérkőzést nyert meg</w:t>
+        <w:t xml:space="preserve">Példa: A 10.P </w:t>
+      </w:r>
+      <w:proofErr w:type="spellStart"/>
+      <w:r>
+        <w:t>Floorball</w:t>
+      </w:r>
+      <w:proofErr w:type="spellEnd"/>
+      <w:r>
+        <w:t xml:space="preserve"> csapata a körmérkőzések során 2 mérkőzést nyert meg</w:t>
       </w:r>
       <w:r>
         <w:t xml:space="preserve"> a 6</w:t>
@@ -5328,7 +5456,7 @@
       <w:pPr>
         <w:pStyle w:val="Cmsor1"/>
       </w:pPr>
-      <w:bookmarkStart w:id="34" w:name="_Toc196899119"/>
+      <w:bookmarkStart w:id="34" w:name="_Toc196899264"/>
       <w:r>
         <w:lastRenderedPageBreak/>
         <w:t>Egyéb</w:t>
@@ -5339,7 +5467,7 @@
       <w:pPr>
         <w:pStyle w:val="Cmsor2"/>
       </w:pPr>
-      <w:bookmarkStart w:id="35" w:name="_Toc196899120"/>
+      <w:bookmarkStart w:id="35" w:name="_Toc196899265"/>
       <w:r>
         <w:t>A nevezéssel járó kötelezettségek:</w:t>
       </w:r>

</xml_diff>